<commit_message>
Updeted the report. Forked the solveProblem into to while-loops: for one and all of the solutions
</commit_message>
<xml_diff>
--- a/Algorithms and Data Structures/Report.docx
+++ b/Algorithms and Data Structures/Report.docx
@@ -35,8 +35,16 @@
         <w:rPr>
           <w:lang w:val="en-US"/>
         </w:rPr>
-        <w:t>Panayiotis Andreou</w:t>
-      </w:r>
+        <w:t xml:space="preserve">Panayiotis </w:t>
+      </w:r>
+      <w:proofErr w:type="spellStart"/>
+      <w:r>
+        <w:rPr>
+          <w:lang w:val="en-US"/>
+        </w:rPr>
+        <w:t>Andreou</w:t>
+      </w:r>
+      <w:proofErr w:type="spellEnd"/>
     </w:p>
     <w:p>
       <w:pPr>
@@ -492,7 +500,15 @@
           <w:szCs w:val="19"/>
           <w:lang w:val="en-US"/>
         </w:rPr>
-        <w:t>short</w:t>
+        <w:t xml:space="preserve">short </w:t>
+      </w:r>
+      <w:r>
+        <w:rPr>
+          <w:sz w:val="24"/>
+          <w:szCs w:val="24"/>
+          <w:lang w:val="en-US"/>
+        </w:rPr>
+        <w:t xml:space="preserve">and type </w:t>
       </w:r>
       <w:r>
         <w:rPr>
@@ -502,23 +518,37 @@
           <w:szCs w:val="19"/>
           <w:lang w:val="en-US"/>
         </w:rPr>
-        <w:t xml:space="preserve"> </w:t>
-      </w:r>
-      <w:r>
-        <w:rPr>
-          <w:sz w:val="24"/>
-          <w:szCs w:val="24"/>
-          <w:lang w:val="en-US"/>
-        </w:rPr>
-        <w:t>and</w:t>
-      </w:r>
-      <w:r>
-        <w:rPr>
-          <w:sz w:val="24"/>
-          <w:szCs w:val="24"/>
-          <w:lang w:val="en-US"/>
-        </w:rPr>
-        <w:t xml:space="preserve"> type </w:t>
+        <w:t>char</w:t>
+      </w:r>
+      <w:r>
+        <w:rPr>
+          <w:sz w:val="24"/>
+          <w:szCs w:val="24"/>
+          <w:lang w:val="en-US"/>
+        </w:rPr>
+        <w:t xml:space="preserve"> for box. Since, the smallest box size is 1, the container should be able to fit 4294836225 boxes, therefore </w:t>
+      </w:r>
+      <w:proofErr w:type="spellStart"/>
+      <w:r>
+        <w:rPr>
+          <w:rFonts w:ascii="Cascadia Mono" w:hAnsi="Cascadia Mono" w:cs="Cascadia Mono"/>
+          <w:color w:val="000000"/>
+          <w:sz w:val="19"/>
+          <w:szCs w:val="19"/>
+          <w:lang w:val="en-US"/>
+        </w:rPr>
+        <w:t>number_boxes</w:t>
+      </w:r>
+      <w:proofErr w:type="spellEnd"/>
+      <w:r>
+        <w:rPr>
+          <w:rFonts w:ascii="Cascadia Mono" w:hAnsi="Cascadia Mono" w:cs="Cascadia Mono"/>
+          <w:color w:val="000000"/>
+          <w:sz w:val="19"/>
+          <w:szCs w:val="19"/>
+          <w:lang w:val="en-US"/>
+        </w:rPr>
+        <w:t xml:space="preserve"> should be </w:t>
       </w:r>
       <w:r>
         <w:rPr>
@@ -528,35 +558,31 @@
           <w:szCs w:val="19"/>
           <w:lang w:val="en-US"/>
         </w:rPr>
-        <w:t>char</w:t>
-      </w:r>
-      <w:r>
-        <w:rPr>
-          <w:sz w:val="24"/>
-          <w:szCs w:val="24"/>
-          <w:lang w:val="en-US"/>
-        </w:rPr>
-        <w:t xml:space="preserve"> for box. Since, the smallest box size is 1, the container should be able to fit 4294836225 boxes, therefore </w:t>
-      </w:r>
-      <w:r>
-        <w:rPr>
-          <w:rFonts w:ascii="Cascadia Mono" w:hAnsi="Cascadia Mono" w:cs="Cascadia Mono"/>
-          <w:color w:val="000000"/>
-          <w:sz w:val="19"/>
-          <w:szCs w:val="19"/>
-          <w:lang w:val="en-US"/>
-        </w:rPr>
-        <w:t>number_boxes</w:t>
-      </w:r>
-      <w:r>
-        <w:rPr>
-          <w:rFonts w:ascii="Cascadia Mono" w:hAnsi="Cascadia Mono" w:cs="Cascadia Mono"/>
-          <w:color w:val="000000"/>
-          <w:sz w:val="19"/>
-          <w:szCs w:val="19"/>
-          <w:lang w:val="en-US"/>
-        </w:rPr>
-        <w:t xml:space="preserve"> should be </w:t>
+        <w:t>int</w:t>
+      </w:r>
+      <w:r>
+        <w:rPr>
+          <w:sz w:val="24"/>
+          <w:szCs w:val="24"/>
+          <w:lang w:val="en-US"/>
+        </w:rPr>
+        <w:t>.</w:t>
+      </w:r>
+      <w:r>
+        <w:rPr>
+          <w:sz w:val="24"/>
+          <w:szCs w:val="24"/>
+          <w:lang w:val="en-US"/>
+        </w:rPr>
+        <w:t xml:space="preserve"> </w:t>
+      </w:r>
+      <w:r>
+        <w:rPr>
+          <w:sz w:val="24"/>
+          <w:szCs w:val="24"/>
+          <w:lang w:val="en-US"/>
+        </w:rPr>
+        <w:t xml:space="preserve">This means almost 4 Gb of boxes, 8 Gb if the </w:t>
       </w:r>
       <w:r>
         <w:rPr>
@@ -566,31 +592,15 @@
           <w:szCs w:val="19"/>
           <w:lang w:val="en-US"/>
         </w:rPr>
-        <w:t>int</w:t>
-      </w:r>
-      <w:r>
-        <w:rPr>
-          <w:sz w:val="24"/>
-          <w:szCs w:val="24"/>
-          <w:lang w:val="en-US"/>
-        </w:rPr>
-        <w:t>.</w:t>
-      </w:r>
-      <w:r>
-        <w:rPr>
-          <w:sz w:val="24"/>
-          <w:szCs w:val="24"/>
-          <w:lang w:val="en-US"/>
-        </w:rPr>
-        <w:t xml:space="preserve"> </w:t>
-      </w:r>
-      <w:r>
-        <w:rPr>
-          <w:sz w:val="24"/>
-          <w:szCs w:val="24"/>
-          <w:lang w:val="en-US"/>
-        </w:rPr>
-        <w:t xml:space="preserve">This means almost 4 Gb of boxes, 8 Gb if the </w:t>
+        <w:t>short</w:t>
+      </w:r>
+      <w:r>
+        <w:rPr>
+          <w:sz w:val="24"/>
+          <w:szCs w:val="24"/>
+          <w:lang w:val="en-US"/>
+        </w:rPr>
+        <w:t xml:space="preserve"> is used instead of </w:t>
       </w:r>
       <w:r>
         <w:rPr>
@@ -600,15 +610,42 @@
           <w:szCs w:val="19"/>
           <w:lang w:val="en-US"/>
         </w:rPr>
-        <w:t>short</w:t>
-      </w:r>
-      <w:r>
-        <w:rPr>
-          <w:sz w:val="24"/>
-          <w:szCs w:val="24"/>
-          <w:lang w:val="en-US"/>
-        </w:rPr>
-        <w:t xml:space="preserve"> is used instead of </w:t>
+        <w:t>char</w:t>
+      </w:r>
+      <w:r>
+        <w:rPr>
+          <w:sz w:val="24"/>
+          <w:szCs w:val="24"/>
+          <w:lang w:val="en-US"/>
+        </w:rPr>
+        <w:t>. Nevertheless, the code is structured so that it could be scaled to bigger numbers, in case we need to accommodate more accurate dimensions, like cm, mm and so on.</w:t>
+      </w:r>
+    </w:p>
+    <w:p>
+      <w:pPr>
+        <w:spacing w:after="120" w:line="240" w:lineRule="auto"/>
+        <w:ind w:left="-720"/>
+        <w:rPr>
+          <w:sz w:val="24"/>
+          <w:szCs w:val="24"/>
+          <w:lang w:val="en-US"/>
+        </w:rPr>
+      </w:pPr>
+      <w:r>
+        <w:rPr>
+          <w:sz w:val="24"/>
+          <w:szCs w:val="24"/>
+          <w:lang w:val="en-US"/>
+        </w:rPr>
+        <w:t>For the stack, the same type is used as in the container</w:t>
+      </w:r>
+      <w:r>
+        <w:rPr>
+          <w:sz w:val="24"/>
+          <w:szCs w:val="24"/>
+          <w:lang w:val="en-US"/>
+        </w:rPr>
+        <w:t xml:space="preserve"> (</w:t>
       </w:r>
       <w:r>
         <w:rPr>
@@ -618,51 +655,6 @@
           <w:szCs w:val="19"/>
           <w:lang w:val="en-US"/>
         </w:rPr>
-        <w:t>char</w:t>
-      </w:r>
-      <w:r>
-        <w:rPr>
-          <w:sz w:val="24"/>
-          <w:szCs w:val="24"/>
-          <w:lang w:val="en-US"/>
-        </w:rPr>
-        <w:t>. Nevertheless, the code is structured so that it could be scaled to bigger numbers, in case we need to accommodate more accurate dimensions, like cm, mm and so on.</w:t>
-      </w:r>
-    </w:p>
-    <w:p>
-      <w:pPr>
-        <w:spacing w:after="120" w:line="240" w:lineRule="auto"/>
-        <w:ind w:left="-720"/>
-        <w:rPr>
-          <w:sz w:val="24"/>
-          <w:szCs w:val="24"/>
-          <w:lang w:val="en-US"/>
-        </w:rPr>
-      </w:pPr>
-      <w:r>
-        <w:rPr>
-          <w:sz w:val="24"/>
-          <w:szCs w:val="24"/>
-          <w:lang w:val="en-US"/>
-        </w:rPr>
-        <w:t>For the stack, the same type is used as in the container</w:t>
-      </w:r>
-      <w:r>
-        <w:rPr>
-          <w:sz w:val="24"/>
-          <w:szCs w:val="24"/>
-          <w:lang w:val="en-US"/>
-        </w:rPr>
-        <w:t xml:space="preserve"> (</w:t>
-      </w:r>
-      <w:r>
-        <w:rPr>
-          <w:rFonts w:ascii="Cascadia Mono" w:hAnsi="Cascadia Mono" w:cs="Cascadia Mono"/>
-          <w:color w:val="0000FF"/>
-          <w:sz w:val="19"/>
-          <w:szCs w:val="19"/>
-          <w:lang w:val="en-US"/>
-        </w:rPr>
         <w:t>short</w:t>
       </w:r>
       <w:r>
@@ -737,6 +729,28 @@
         </w:rPr>
         <w:t>.</w:t>
       </w:r>
+    </w:p>
+    <w:p>
+      <w:pPr>
+        <w:spacing w:after="120" w:line="240" w:lineRule="auto"/>
+        <w:ind w:left="-720"/>
+        <w:rPr>
+          <w:sz w:val="24"/>
+          <w:szCs w:val="24"/>
+          <w:lang w:val="en-US"/>
+        </w:rPr>
+      </w:pPr>
+    </w:p>
+    <w:p>
+      <w:pPr>
+        <w:spacing w:after="120" w:line="240" w:lineRule="auto"/>
+        <w:ind w:left="-720"/>
+        <w:rPr>
+          <w:sz w:val="24"/>
+          <w:szCs w:val="24"/>
+          <w:lang w:val="en-US"/>
+        </w:rPr>
+      </w:pPr>
     </w:p>
     <w:p>
       <w:pPr>
@@ -763,47 +777,831 @@
           <w:lang w:val="en-US"/>
         </w:rPr>
       </w:pPr>
-    </w:p>
-    <w:p>
-      <w:pPr>
-        <w:spacing w:after="120" w:line="240" w:lineRule="auto"/>
-        <w:ind w:left="-720"/>
-        <w:rPr>
-          <w:sz w:val="24"/>
-          <w:szCs w:val="24"/>
-          <w:lang w:val="en-US"/>
-        </w:rPr>
-      </w:pPr>
-    </w:p>
-    <w:p>
-      <w:pPr>
-        <w:spacing w:after="120" w:line="240" w:lineRule="auto"/>
-        <w:ind w:left="-720"/>
-        <w:rPr>
-          <w:sz w:val="24"/>
-          <w:szCs w:val="24"/>
-          <w:lang w:val="en-US"/>
-        </w:rPr>
-      </w:pPr>
-    </w:p>
-    <w:p>
-      <w:pPr>
-        <w:spacing w:after="120" w:line="240" w:lineRule="auto"/>
-        <w:ind w:left="-720"/>
-        <w:rPr>
-          <w:sz w:val="24"/>
-          <w:szCs w:val="24"/>
-          <w:lang w:val="en-US"/>
-        </w:rPr>
-      </w:pPr>
-      <w:r>
-        <w:rPr>
-          <w:sz w:val="24"/>
-          <w:szCs w:val="24"/>
+      <w:r>
+        <w:rPr>
+          <w:sz w:val="24"/>
+          <w:szCs w:val="24"/>
+          <w:lang w:val="en-US"/>
+        </w:rPr>
+        <w:lastRenderedPageBreak/>
+        <w:t>Possible solutions</w:t>
+      </w:r>
+    </w:p>
+    <w:p>
+      <w:pPr>
+        <w:spacing w:after="120" w:line="240" w:lineRule="auto"/>
+        <w:ind w:left="-720"/>
+        <w:rPr>
+          <w:sz w:val="24"/>
+          <w:szCs w:val="24"/>
+          <w:lang w:val="en-US"/>
+        </w:rPr>
+      </w:pPr>
+      <w:r>
+        <w:rPr>
+          <w:sz w:val="24"/>
+          <w:szCs w:val="24"/>
+          <w:lang w:val="en-US"/>
+        </w:rPr>
+        <w:t>During development of this algorithm there were identified two approaches to solving this problem. Since the overarching approach cannot be changed (only backtracking, no recursion), there were several things to consider, i.e. how to place/remove boxes and how to choose  the next position of the box.</w:t>
+      </w:r>
+    </w:p>
+    <w:p>
+      <w:pPr>
+        <w:spacing w:after="120" w:line="240" w:lineRule="auto"/>
+        <w:ind w:left="-720"/>
+        <w:rPr>
+          <w:sz w:val="24"/>
+          <w:szCs w:val="24"/>
+          <w:lang w:val="en-US"/>
+        </w:rPr>
+      </w:pPr>
+      <w:r>
+        <w:rPr>
+          <w:sz w:val="24"/>
+          <w:szCs w:val="24"/>
+          <w:lang w:val="en-US"/>
+        </w:rPr>
+        <w:t>Regarding the first, the box could be “manually” placed: the algorithm needs to check every square unit that it is empty</w:t>
+      </w:r>
+      <w:r>
+        <w:rPr>
+          <w:sz w:val="24"/>
+          <w:szCs w:val="24"/>
+          <w:lang w:val="en-US"/>
+        </w:rPr>
+        <w:t xml:space="preserve"> (does not collide with any box)</w:t>
+      </w:r>
+      <w:r>
+        <w:rPr>
+          <w:sz w:val="24"/>
+          <w:szCs w:val="24"/>
+          <w:lang w:val="en-US"/>
+        </w:rPr>
+        <w:t xml:space="preserve"> and then again put in each unit the box’s name to indicate occupation.</w:t>
+      </w:r>
+      <w:r>
+        <w:rPr>
+          <w:sz w:val="24"/>
+          <w:szCs w:val="24"/>
+          <w:lang w:val="en-US"/>
+        </w:rPr>
+        <w:t xml:space="preserve"> Therefore, it takes n</w:t>
+      </w:r>
+      <w:r>
+        <w:rPr>
+          <w:sz w:val="24"/>
+          <w:szCs w:val="24"/>
+          <w:vertAlign w:val="superscript"/>
+          <w:lang w:val="en-US"/>
+        </w:rPr>
+        <w:t>2</w:t>
+      </w:r>
+      <w:r>
+        <w:rPr>
+          <w:sz w:val="24"/>
+          <w:szCs w:val="24"/>
+          <w:lang w:val="en-US"/>
+        </w:rPr>
+        <w:t xml:space="preserve"> where n is area of the box. The same time complexity needs for removing the box – n. Therefore, the total time complexity is O(n</w:t>
+      </w:r>
+      <w:r>
+        <w:rPr>
+          <w:sz w:val="24"/>
+          <w:szCs w:val="24"/>
+          <w:vertAlign w:val="superscript"/>
+          <w:lang w:val="en-US"/>
+        </w:rPr>
+        <w:t>3</w:t>
+      </w:r>
+      <w:r>
+        <w:rPr>
+          <w:sz w:val="24"/>
+          <w:szCs w:val="24"/>
+          <w:lang w:val="en-US"/>
+        </w:rPr>
+        <w:t xml:space="preserve">). </w:t>
+      </w:r>
+    </w:p>
+    <w:p>
+      <w:pPr>
+        <w:spacing w:after="120" w:line="240" w:lineRule="auto"/>
+        <w:ind w:left="-720"/>
+        <w:rPr>
+          <w:sz w:val="24"/>
+          <w:szCs w:val="24"/>
+          <w:lang w:val="en-US"/>
+        </w:rPr>
+      </w:pPr>
+      <w:r>
+        <w:rPr>
+          <w:sz w:val="24"/>
+          <w:szCs w:val="24"/>
+          <w:lang w:val="en-US"/>
+        </w:rPr>
+        <w:t>The other approach is mathematical. By testing box-to-box collision, the worst</w:t>
+      </w:r>
+      <w:r>
+        <w:rPr>
+          <w:sz w:val="24"/>
+          <w:szCs w:val="24"/>
+          <w:lang w:val="en-US"/>
+        </w:rPr>
+        <w:t>-</w:t>
+      </w:r>
+      <w:r>
+        <w:rPr>
+          <w:sz w:val="24"/>
+          <w:szCs w:val="24"/>
+          <w:lang w:val="en-US"/>
+        </w:rPr>
+        <w:t xml:space="preserve">case scenario is n, where n is the number of boxes in the stack. Removal of the box is </w:t>
+      </w:r>
+      <w:proofErr w:type="gramStart"/>
+      <w:r>
+        <w:rPr>
+          <w:sz w:val="24"/>
+          <w:szCs w:val="24"/>
+          <w:lang w:val="en-US"/>
+        </w:rPr>
+        <w:t>O(</w:t>
+      </w:r>
+      <w:proofErr w:type="gramEnd"/>
+      <w:r>
+        <w:rPr>
+          <w:sz w:val="24"/>
+          <w:szCs w:val="24"/>
+          <w:lang w:val="en-US"/>
+        </w:rPr>
+        <w:t xml:space="preserve">1) – simple </w:t>
+      </w:r>
+      <w:proofErr w:type="spellStart"/>
+      <w:r>
+        <w:rPr>
+          <w:sz w:val="24"/>
+          <w:szCs w:val="24"/>
+          <w:lang w:val="en-US"/>
+        </w:rPr>
+        <w:t>stack.pop</w:t>
+      </w:r>
+      <w:proofErr w:type="spellEnd"/>
+      <w:r>
+        <w:rPr>
+          <w:sz w:val="24"/>
+          <w:szCs w:val="24"/>
+          <w:lang w:val="en-US"/>
+        </w:rPr>
+        <w:t>().</w:t>
+      </w:r>
+      <w:r>
+        <w:rPr>
+          <w:sz w:val="24"/>
+          <w:szCs w:val="24"/>
+          <w:lang w:val="en-US"/>
+        </w:rPr>
+        <w:t xml:space="preserve"> Therefore, the total time complexity is O(n).</w:t>
+      </w:r>
+    </w:p>
+    <w:p>
+      <w:pPr>
+        <w:spacing w:after="120" w:line="240" w:lineRule="auto"/>
+        <w:ind w:left="-720"/>
+        <w:rPr>
+          <w:sz w:val="24"/>
+          <w:szCs w:val="24"/>
+          <w:lang w:val="en-US"/>
+        </w:rPr>
+      </w:pPr>
+      <w:r>
+        <w:rPr>
+          <w:sz w:val="24"/>
+          <w:szCs w:val="24"/>
+          <w:lang w:val="en-US"/>
+        </w:rPr>
+        <w:t>Thus, the second approach was chosen.</w:t>
+      </w:r>
+    </w:p>
+    <w:p>
+      <w:pPr>
+        <w:spacing w:after="120" w:line="240" w:lineRule="auto"/>
+        <w:ind w:left="-720"/>
+        <w:rPr>
+          <w:sz w:val="24"/>
+          <w:szCs w:val="24"/>
+          <w:lang w:val="en-US"/>
+        </w:rPr>
+      </w:pPr>
+    </w:p>
+    <w:p>
+      <w:pPr>
+        <w:spacing w:after="120" w:line="240" w:lineRule="auto"/>
+        <w:ind w:left="-720"/>
+        <w:rPr>
+          <w:sz w:val="24"/>
+          <w:szCs w:val="24"/>
+          <w:u w:val="single"/>
+          <w:lang w:val="en-US"/>
+        </w:rPr>
+      </w:pPr>
+      <w:r>
+        <w:rPr>
+          <w:sz w:val="24"/>
+          <w:szCs w:val="24"/>
+          <w:u w:val="single"/>
           <w:lang w:val="en-US"/>
         </w:rPr>
         <w:t>Complexity Analysis</w:t>
       </w:r>
+    </w:p>
+    <w:p>
+      <w:pPr>
+        <w:spacing w:after="120" w:line="240" w:lineRule="auto"/>
+        <w:ind w:left="-720"/>
+        <w:rPr>
+          <w:lang w:val="en-US"/>
+        </w:rPr>
+      </w:pPr>
+      <w:r>
+        <w:rPr>
+          <w:lang w:val="en-US"/>
+        </w:rPr>
+        <w:t>“</w:t>
+      </w:r>
+      <w:proofErr w:type="spellStart"/>
+      <w:r>
+        <w:rPr>
+          <w:lang w:val="en-US"/>
+        </w:rPr>
+        <w:t>loadPackerProblem</w:t>
+      </w:r>
+      <w:proofErr w:type="spellEnd"/>
+      <w:r>
+        <w:rPr>
+          <w:lang w:val="en-US"/>
+        </w:rPr>
+        <w:t>”</w:t>
+      </w:r>
+      <w:r>
+        <w:rPr>
+          <w:lang w:val="en-US"/>
+        </w:rPr>
+        <w:t xml:space="preserve"> and </w:t>
+      </w:r>
+      <w:r>
+        <w:rPr>
+          <w:lang w:val="en-US"/>
+        </w:rPr>
+        <w:t>“</w:t>
+      </w:r>
+      <w:proofErr w:type="spellStart"/>
+      <w:r>
+        <w:rPr>
+          <w:lang w:val="en-US"/>
+        </w:rPr>
+        <w:t>solveProblem</w:t>
+      </w:r>
+      <w:proofErr w:type="spellEnd"/>
+      <w:r>
+        <w:rPr>
+          <w:lang w:val="en-US"/>
+        </w:rPr>
+        <w:t>”</w:t>
+      </w:r>
+      <w:r>
+        <w:rPr>
+          <w:lang w:val="en-US"/>
+        </w:rPr>
+        <w:t xml:space="preserve"> functions</w:t>
+      </w:r>
+      <w:r>
+        <w:rPr>
+          <w:lang w:val="en-US"/>
+        </w:rPr>
+        <w:t>.</w:t>
+      </w:r>
+    </w:p>
+    <w:p>
+      <w:pPr>
+        <w:spacing w:after="120" w:line="240" w:lineRule="auto"/>
+        <w:ind w:left="-720"/>
+        <w:rPr>
+          <w:lang w:val="en-US"/>
+        </w:rPr>
+      </w:pPr>
+    </w:p>
+    <w:p>
+      <w:pPr>
+        <w:spacing w:after="120" w:line="240" w:lineRule="auto"/>
+        <w:ind w:left="-720"/>
+        <w:rPr>
+          <w:sz w:val="24"/>
+          <w:szCs w:val="24"/>
+          <w:lang w:val="en-US"/>
+        </w:rPr>
+      </w:pPr>
+      <w:r>
+        <w:rPr>
+          <w:sz w:val="24"/>
+          <w:szCs w:val="24"/>
+          <w:lang w:val="en-US"/>
+        </w:rPr>
+        <w:t>The first function’s complexity depends on the number of boxes and size of the container. First, it needs to initialize n arrays of the container, where n is width of the container, and then write n</w:t>
+      </w:r>
+      <w:r>
+        <w:rPr>
+          <w:sz w:val="24"/>
+          <w:szCs w:val="24"/>
+          <w:vertAlign w:val="superscript"/>
+          <w:lang w:val="en-US"/>
+        </w:rPr>
+        <w:t>2</w:t>
+      </w:r>
+      <w:r>
+        <w:rPr>
+          <w:sz w:val="24"/>
+          <w:szCs w:val="24"/>
+          <w:lang w:val="en-US"/>
+        </w:rPr>
+        <w:t xml:space="preserve"> chars into each array – O(n</w:t>
+      </w:r>
+      <w:r>
+        <w:rPr>
+          <w:sz w:val="24"/>
+          <w:szCs w:val="24"/>
+          <w:vertAlign w:val="superscript"/>
+          <w:lang w:val="en-US"/>
+        </w:rPr>
+        <w:t>3</w:t>
+      </w:r>
+      <w:r>
+        <w:rPr>
+          <w:sz w:val="24"/>
+          <w:szCs w:val="24"/>
+          <w:lang w:val="en-US"/>
+        </w:rPr>
+        <w:t xml:space="preserve">) complexity. After that it need to read and write m boxes on to array of boxes – O(m) complexity. As a result, </w:t>
+      </w:r>
+      <w:r>
+        <w:rPr>
+          <w:sz w:val="24"/>
+          <w:szCs w:val="24"/>
+          <w:lang w:val="en-US"/>
+        </w:rPr>
+        <w:t>final complexity is O(n</w:t>
+      </w:r>
+      <w:r>
+        <w:rPr>
+          <w:sz w:val="24"/>
+          <w:szCs w:val="24"/>
+          <w:vertAlign w:val="superscript"/>
+          <w:lang w:val="en-US"/>
+        </w:rPr>
+        <w:t>3</w:t>
+      </w:r>
+      <w:r>
+        <w:rPr>
+          <w:sz w:val="24"/>
+          <w:szCs w:val="24"/>
+          <w:lang w:val="en-US"/>
+        </w:rPr>
+        <w:t>), O(m).</w:t>
+      </w:r>
+    </w:p>
+    <w:p>
+      <w:pPr>
+        <w:spacing w:after="120" w:line="240" w:lineRule="auto"/>
+        <w:ind w:left="-720"/>
+        <w:rPr>
+          <w:sz w:val="24"/>
+          <w:szCs w:val="24"/>
+          <w:lang w:val="en-US"/>
+        </w:rPr>
+      </w:pPr>
+    </w:p>
+    <w:p>
+      <w:pPr>
+        <w:spacing w:after="120" w:line="240" w:lineRule="auto"/>
+        <w:ind w:left="-720"/>
+        <w:rPr>
+          <w:sz w:val="24"/>
+          <w:szCs w:val="24"/>
+          <w:lang w:val="en-US"/>
+        </w:rPr>
+      </w:pPr>
+      <w:r>
+        <w:rPr>
+          <w:sz w:val="24"/>
+          <w:szCs w:val="24"/>
+          <w:lang w:val="en-US"/>
+        </w:rPr>
+        <w:t>As for the second, we need to distinguish between sol</w:t>
+      </w:r>
+      <w:r>
+        <w:rPr>
+          <w:sz w:val="24"/>
+          <w:szCs w:val="24"/>
+          <w:lang w:val="en-US"/>
+        </w:rPr>
+        <w:t xml:space="preserve">ving for one and all solutions. </w:t>
+      </w:r>
+      <w:r>
+        <w:rPr>
+          <w:sz w:val="24"/>
+          <w:szCs w:val="24"/>
+          <w:lang w:val="en-US"/>
+        </w:rPr>
+        <w:t xml:space="preserve">All the cases need to be simplified, i.e. the boxes are 1x1. </w:t>
+      </w:r>
+      <w:r>
+        <w:rPr>
+          <w:sz w:val="24"/>
+          <w:szCs w:val="24"/>
+          <w:lang w:val="en-US"/>
+        </w:rPr>
+        <w:t xml:space="preserve">In the first case, </w:t>
+      </w:r>
+      <w:r>
+        <w:rPr>
+          <w:sz w:val="24"/>
+          <w:szCs w:val="24"/>
+          <w:lang w:val="en-US"/>
+        </w:rPr>
+        <w:t xml:space="preserve">the worst-case would be that for every box, we have to move every other box on every cell of the container: n*m! where n is number of boxes and m is number of possible box placements in the container. At the same time it means that during this process (not considering worse case where we do not find a solution), we would find all the solutions. </w:t>
+      </w:r>
+    </w:p>
+    <w:p>
+      <w:pPr>
+        <w:spacing w:after="120" w:line="240" w:lineRule="auto"/>
+        <w:ind w:left="-720"/>
+        <w:rPr>
+          <w:sz w:val="24"/>
+          <w:szCs w:val="24"/>
+          <w:lang w:val="en-US"/>
+        </w:rPr>
+      </w:pPr>
+      <w:r>
+        <w:rPr>
+          <w:sz w:val="24"/>
+          <w:szCs w:val="24"/>
+          <w:lang w:val="en-US"/>
+        </w:rPr>
+        <w:t>Thus, the final time complexity if O(n*m!).</w:t>
+      </w:r>
+    </w:p>
+    <w:p>
+      <w:pPr>
+        <w:spacing w:after="120" w:line="240" w:lineRule="auto"/>
+        <w:ind w:left="-720"/>
+        <w:rPr>
+          <w:sz w:val="24"/>
+          <w:szCs w:val="24"/>
+          <w:lang w:val="en-US"/>
+        </w:rPr>
+      </w:pPr>
+    </w:p>
+    <w:p>
+      <w:pPr>
+        <w:spacing w:after="120" w:line="240" w:lineRule="auto"/>
+        <w:ind w:left="-720"/>
+        <w:rPr>
+          <w:sz w:val="24"/>
+          <w:szCs w:val="24"/>
+          <w:u w:val="single"/>
+          <w:lang w:val="en-US"/>
+        </w:rPr>
+      </w:pPr>
+      <w:r>
+        <w:rPr>
+          <w:sz w:val="24"/>
+          <w:szCs w:val="24"/>
+          <w:u w:val="single"/>
+          <w:lang w:val="en-US"/>
+        </w:rPr>
+        <w:t>Heuristics</w:t>
+      </w:r>
+    </w:p>
+    <w:p>
+      <w:pPr>
+        <w:spacing w:after="120" w:line="240" w:lineRule="auto"/>
+        <w:ind w:left="-720"/>
+        <w:rPr>
+          <w:sz w:val="24"/>
+          <w:szCs w:val="24"/>
+          <w:u w:val="single"/>
+          <w:lang w:val="en-US"/>
+        </w:rPr>
+      </w:pPr>
+    </w:p>
+    <w:p>
+      <w:pPr>
+        <w:spacing w:after="120" w:line="240" w:lineRule="auto"/>
+        <w:ind w:left="-720"/>
+        <w:rPr>
+          <w:sz w:val="24"/>
+          <w:szCs w:val="24"/>
+          <w:lang w:val="en-US"/>
+        </w:rPr>
+      </w:pPr>
+      <w:r>
+        <w:rPr>
+          <w:sz w:val="24"/>
+          <w:szCs w:val="24"/>
+          <w:lang w:val="en-US"/>
+        </w:rPr>
+        <w:t>Two heuristics were used that could answer the corresponding two questions: how do we chose the box, and how do we choose where we place the box.</w:t>
+      </w:r>
+    </w:p>
+    <w:p>
+      <w:pPr>
+        <w:spacing w:after="120" w:line="240" w:lineRule="auto"/>
+        <w:ind w:left="-720"/>
+        <w:rPr>
+          <w:sz w:val="24"/>
+          <w:szCs w:val="24"/>
+          <w:lang w:val="en-US"/>
+        </w:rPr>
+      </w:pPr>
+      <w:r>
+        <w:rPr>
+          <w:sz w:val="24"/>
+          <w:szCs w:val="24"/>
+          <w:lang w:val="en-US"/>
+        </w:rPr>
+        <w:t>The answer to the first one is sorting the boxes in descending order by their area. This allows to quickly reduce the size of the container, thus leaving a much simpler problem. Additionally, if the big boxes were to be placed last – more boxes would have to be moved around, increasing run time by orders of magnitude. Finally, this allowed to have definite understanding where the algorithm is in terms of finding all of the solutions, i.e.  if at the start the biggest box is at the top-left, and right now it is at the bottom-right this means that we have scanned all the solution space (provided, of course, the rotation was used).</w:t>
+      </w:r>
+    </w:p>
+    <w:p>
+      <w:pPr>
+        <w:spacing w:after="120" w:line="240" w:lineRule="auto"/>
+        <w:ind w:left="-720"/>
+        <w:rPr>
+          <w:sz w:val="24"/>
+          <w:szCs w:val="24"/>
+          <w:lang w:val="en-US"/>
+        </w:rPr>
+      </w:pPr>
+    </w:p>
+    <w:p>
+      <w:pPr>
+        <w:spacing w:after="120" w:line="240" w:lineRule="auto"/>
+        <w:ind w:left="-720"/>
+        <w:rPr>
+          <w:sz w:val="24"/>
+          <w:szCs w:val="24"/>
+          <w:lang w:val="en-US"/>
+        </w:rPr>
+      </w:pPr>
+      <w:r>
+        <w:rPr>
+          <w:sz w:val="24"/>
+          <w:szCs w:val="24"/>
+          <w:lang w:val="en-US"/>
+        </w:rPr>
+        <w:lastRenderedPageBreak/>
+        <w:t>As for the second one, a modified “Im</w:t>
+      </w:r>
+      <w:r>
+        <w:rPr>
+          <w:sz w:val="24"/>
+          <w:szCs w:val="24"/>
+          <w:lang w:val="en-US"/>
+        </w:rPr>
+        <w:t>proved-Bottom Left</w:t>
+      </w:r>
+      <w:r>
+        <w:rPr>
+          <w:sz w:val="24"/>
+          <w:szCs w:val="24"/>
+          <w:lang w:val="en-US"/>
+        </w:rPr>
+        <w:t>(BBLT)</w:t>
+      </w:r>
+      <w:r>
+        <w:rPr>
+          <w:sz w:val="24"/>
+          <w:szCs w:val="24"/>
+          <w:lang w:val="en-US"/>
+        </w:rPr>
+        <w:t>”</w:t>
+      </w:r>
+      <w:r>
+        <w:rPr>
+          <w:sz w:val="24"/>
+          <w:szCs w:val="24"/>
+          <w:lang w:val="en-US"/>
+        </w:rPr>
+        <w:t xml:space="preserve"> was used (</w:t>
+      </w:r>
+      <w:proofErr w:type="spellStart"/>
+      <w:r>
+        <w:rPr>
+          <w:sz w:val="24"/>
+          <w:szCs w:val="24"/>
+          <w:lang w:val="en-US"/>
+        </w:rPr>
+        <w:t>Terashima</w:t>
+      </w:r>
+      <w:proofErr w:type="spellEnd"/>
+      <w:r>
+        <w:rPr>
+          <w:sz w:val="24"/>
+          <w:szCs w:val="24"/>
+          <w:lang w:val="en-US"/>
+        </w:rPr>
+        <w:t>-Marín</w:t>
+      </w:r>
+      <w:r>
+        <w:rPr>
+          <w:sz w:val="24"/>
+          <w:szCs w:val="24"/>
+          <w:lang w:val="en-US"/>
+        </w:rPr>
+        <w:t>, 2008). In the paper the algorithm places the box at the available place and slides it down (until hit) and to the left moving along</w:t>
+      </w:r>
+      <w:r>
+        <w:rPr>
+          <w:sz w:val="24"/>
+          <w:szCs w:val="24"/>
+          <w:lang w:val="en-US"/>
+        </w:rPr>
+        <w:t>(!)</w:t>
+      </w:r>
+      <w:r>
+        <w:rPr>
+          <w:sz w:val="24"/>
+          <w:szCs w:val="24"/>
+          <w:lang w:val="en-US"/>
+        </w:rPr>
+        <w:t xml:space="preserve"> the contour lines of the already placed boxes. In this algorithm however, the box is placed at the left-top corner and slide to the right and then down – “scanning the first available spot which would be the closest to the top. Essentially, these two algorithms are mirroring each other, and would produce largely same result.</w:t>
+      </w:r>
+    </w:p>
+    <w:p>
+      <w:pPr>
+        <w:spacing w:after="120" w:line="240" w:lineRule="auto"/>
+        <w:ind w:left="-720"/>
+        <w:rPr>
+          <w:sz w:val="24"/>
+          <w:szCs w:val="24"/>
+          <w:lang w:val="en-US"/>
+        </w:rPr>
+      </w:pPr>
+      <w:r>
+        <w:rPr>
+          <w:sz w:val="24"/>
+          <w:szCs w:val="24"/>
+          <w:lang w:val="en-US"/>
+        </w:rPr>
+        <w:t>If the box is popped from the stack, it is moved 1 unit to the right and then “</w:t>
+      </w:r>
+      <w:proofErr w:type="spellStart"/>
+      <w:r>
+        <w:rPr>
+          <w:sz w:val="24"/>
+          <w:szCs w:val="24"/>
+          <w:lang w:val="en-US"/>
+        </w:rPr>
+        <w:t>mBBLT</w:t>
+      </w:r>
+      <w:proofErr w:type="spellEnd"/>
+      <w:r>
+        <w:rPr>
+          <w:sz w:val="24"/>
+          <w:szCs w:val="24"/>
+          <w:lang w:val="en-US"/>
+        </w:rPr>
+        <w:t>” is applied.</w:t>
+      </w:r>
+    </w:p>
+    <w:p>
+      <w:pPr>
+        <w:spacing w:after="120" w:line="240" w:lineRule="auto"/>
+        <w:ind w:left="-720"/>
+        <w:rPr>
+          <w:sz w:val="24"/>
+          <w:szCs w:val="24"/>
+          <w:lang w:val="en-US"/>
+        </w:rPr>
+      </w:pPr>
+    </w:p>
+    <w:p>
+      <w:pPr>
+        <w:spacing w:after="120" w:line="240" w:lineRule="auto"/>
+        <w:ind w:left="-720"/>
+        <w:rPr>
+          <w:sz w:val="24"/>
+          <w:szCs w:val="24"/>
+          <w:lang w:val="en-US"/>
+        </w:rPr>
+      </w:pPr>
+    </w:p>
+    <w:p>
+      <w:pPr>
+        <w:spacing w:after="120" w:line="240" w:lineRule="auto"/>
+        <w:ind w:left="-720"/>
+        <w:rPr>
+          <w:sz w:val="24"/>
+          <w:szCs w:val="24"/>
+          <w:u w:val="single"/>
+          <w:lang w:val="en-US"/>
+        </w:rPr>
+      </w:pPr>
+      <w:r>
+        <w:rPr>
+          <w:sz w:val="24"/>
+          <w:szCs w:val="24"/>
+          <w:u w:val="single"/>
+          <w:lang w:val="en-US"/>
+        </w:rPr>
+        <w:t>Reference list</w:t>
+      </w:r>
+    </w:p>
+    <w:p>
+      <w:pPr>
+        <w:spacing w:after="120" w:line="240" w:lineRule="auto"/>
+        <w:ind w:left="-720"/>
+        <w:rPr>
+          <w:sz w:val="24"/>
+          <w:szCs w:val="24"/>
+          <w:u w:val="single"/>
+          <w:lang w:val="en-US"/>
+        </w:rPr>
+      </w:pPr>
+    </w:p>
+    <w:p>
+      <w:pPr>
+        <w:pStyle w:val="a4"/>
+        <w:ind w:left="-180" w:hanging="540"/>
+      </w:pPr>
+      <w:proofErr w:type="spellStart"/>
+      <w:r>
+        <w:rPr>
+          <w:lang w:val="en-US"/>
+        </w:rPr>
+        <w:t>Terashima</w:t>
+      </w:r>
+      <w:proofErr w:type="spellEnd"/>
+      <w:r>
+        <w:rPr>
+          <w:lang w:val="en-US"/>
+        </w:rPr>
+        <w:t xml:space="preserve">-Marín, H. </w:t>
+      </w:r>
+      <w:r>
+        <w:rPr>
+          <w:i/>
+          <w:iCs/>
+          <w:lang w:val="en-US"/>
+        </w:rPr>
+        <w:t>et al.</w:t>
+      </w:r>
+      <w:r>
+        <w:rPr>
+          <w:lang w:val="en-US"/>
+        </w:rPr>
+        <w:t xml:space="preserve"> (2008) “Generalized hyper-heuristics for solving 2D regular and irregular packing problems,” </w:t>
+      </w:r>
+      <w:r>
+        <w:rPr>
+          <w:i/>
+          <w:iCs/>
+          <w:lang w:val="en-US"/>
+        </w:rPr>
+        <w:t>Annals of Operations Research</w:t>
+      </w:r>
+      <w:r>
+        <w:rPr>
+          <w:lang w:val="en-US"/>
+        </w:rPr>
+        <w:t xml:space="preserve">, 179(1), pp. 369–392. </w:t>
+      </w:r>
+      <w:proofErr w:type="spellStart"/>
+      <w:r>
+        <w:t>Available</w:t>
+      </w:r>
+      <w:proofErr w:type="spellEnd"/>
+      <w:r>
+        <w:t xml:space="preserve"> </w:t>
+      </w:r>
+      <w:proofErr w:type="spellStart"/>
+      <w:r>
+        <w:t>at</w:t>
+      </w:r>
+      <w:proofErr w:type="spellEnd"/>
+      <w:r>
+        <w:t xml:space="preserve">: https://doi.org/10.1007/s10479-008-0475-2. </w:t>
+      </w:r>
+    </w:p>
+    <w:p>
+      <w:pPr>
+        <w:spacing w:after="120" w:line="240" w:lineRule="auto"/>
+        <w:ind w:left="-720"/>
+        <w:rPr>
+          <w:sz w:val="24"/>
+          <w:szCs w:val="24"/>
+          <w:u w:val="single"/>
+          <w:lang w:val="en-US"/>
+        </w:rPr>
+      </w:pPr>
     </w:p>
     <w:sectPr>
       <w:pgSz w:w="11906" w:h="16838"/>
@@ -1349,6 +2147,23 @@
       <w:contextualSpacing/>
     </w:pPr>
   </w:style>
+  <w:style w:type="paragraph" w:styleId="a4">
+    <w:name w:val="Normal (Web)"/>
+    <w:basedOn w:val="a"/>
+    <w:uiPriority w:val="99"/>
+    <w:semiHidden/>
+    <w:unhideWhenUsed/>
+    <w:rsid w:val="004A14B1"/>
+    <w:pPr>
+      <w:spacing w:before="100" w:beforeAutospacing="1" w:after="100" w:afterAutospacing="1" w:line="240" w:lineRule="auto"/>
+    </w:pPr>
+    <w:rPr>
+      <w:rFonts w:ascii="Times New Roman" w:eastAsia="Times New Roman" w:hAnsi="Times New Roman" w:cs="Times New Roman"/>
+      <w:sz w:val="24"/>
+      <w:szCs w:val="24"/>
+      <w:lang w:eastAsia="ru-RU"/>
+    </w:rPr>
+  </w:style>
 </w:styles>
 </file>
 

</xml_diff>